<commit_message>
added permissions, and csv importexport for users
</commit_message>
<xml_diff>
--- a/src/lib/input.docx
+++ b/src/lib/input.docx
@@ -62,7 +62,7 @@
           <w:szCs w:val="24"/>
         </w:rPr>
         <w:drawing>
-          <wp:anchor distT="0" distB="0" distL="114300" distR="114300" simplePos="0" relativeHeight="251659264" behindDoc="0" locked="0" layoutInCell="1" allowOverlap="1" wp14:anchorId="35EEC4B5" wp14:editId="57EA2748">
+          <wp:anchor distT="0" distB="0" distL="114300" distR="114300" simplePos="0" relativeHeight="251659264" behindDoc="0" locked="0" layoutInCell="1" allowOverlap="1" wp14:anchorId="35EEC4B5" wp14:editId="3CF5C4D6">
             <wp:simplePos x="0" y="0"/>
             <wp:positionH relativeFrom="margin">
               <wp:posOffset>110490</wp:posOffset>
@@ -513,7 +513,7 @@
     <w:p>
       <w:pPr>
         <w:tabs>
-          <w:tab w:val="left" w:pos="8370"/>
+          <w:tab w:val="left" w:pos="7560"/>
         </w:tabs>
         <w:rPr>
           <w:rFonts w:ascii="Calibri" w:eastAsia="MS Mincho" w:hAnsi="Calibri" w:cs="Calibri"/>
@@ -2897,16 +2897,15 @@
 </file>
 
 <file path=customXml/item1.xml><?xml version="1.0" encoding="utf-8"?>
-<b:Sources xmlns:b="http://schemas.openxmlformats.org/officeDocument/2006/bibliography" xmlns="http://schemas.openxmlformats.org/officeDocument/2006/bibliography" SelectedStyle="\APASixthEditionOfficeOnline.xsl" StyleName="APA" Version="6"/>
+<?mso-contentType ?>
+<FormTemplates xmlns="http://schemas.microsoft.com/sharepoint/v3/contenttype/forms">
+  <Display>DocumentLibraryForm</Display>
+  <Edit>DocumentLibraryForm</Edit>
+  <New>DocumentLibraryForm</New>
+</FormTemplates>
 </file>
 
 <file path=customXml/item2.xml><?xml version="1.0" encoding="utf-8"?>
-<p:properties xmlns:p="http://schemas.microsoft.com/office/2006/metadata/properties" xmlns:xsi="http://www.w3.org/2001/XMLSchema-instance" xmlns:pc="http://schemas.microsoft.com/office/infopath/2007/PartnerControls">
-  <documentManagement/>
-</p:properties>
-</file>
-
-<file path=customXml/item3.xml><?xml version="1.0" encoding="utf-8"?>
 <ct:contentTypeSchema xmlns:ct="http://schemas.microsoft.com/office/2006/metadata/contentType" xmlns:ma="http://schemas.microsoft.com/office/2006/metadata/properties/metaAttributes" ct:_="" ma:_="" ma:contentTypeName="Document" ma:contentTypeID="0x010100B02E37CE5166B948A807568AAD57CA56" ma:contentTypeVersion="12" ma:contentTypeDescription="Create a new document." ma:contentTypeScope="" ma:versionID="7ccb98e57404ff32cf6bacd96f811c29">
   <xsd:schema xmlns:xsd="http://www.w3.org/2001/XMLSchema" xmlns:xs="http://www.w3.org/2001/XMLSchema" xmlns:p="http://schemas.microsoft.com/office/2006/metadata/properties" xmlns:ns3="666e7a2b-0ab0-4e73-98b1-df7b34aee1d1" xmlns:ns4="cd54c575-cdd1-47f0-98a8-d0d56afb8d04" targetNamespace="http://schemas.microsoft.com/office/2006/metadata/properties" ma:root="true" ma:fieldsID="95888c54532a9a9da37e3a526b78df3a" ns3:_="" ns4:_="">
     <xsd:import namespace="666e7a2b-0ab0-4e73-98b1-df7b34aee1d1"/>
@@ -3123,33 +3122,25 @@
 </ct:contentTypeSchema>
 </file>
 
+<file path=customXml/item3.xml><?xml version="1.0" encoding="utf-8"?>
+<p:properties xmlns:p="http://schemas.microsoft.com/office/2006/metadata/properties" xmlns:xsi="http://www.w3.org/2001/XMLSchema-instance" xmlns:pc="http://schemas.microsoft.com/office/infopath/2007/PartnerControls">
+  <documentManagement/>
+</p:properties>
+</file>
+
 <file path=customXml/item4.xml><?xml version="1.0" encoding="utf-8"?>
-<?mso-contentType ?>
-<FormTemplates xmlns="http://schemas.microsoft.com/sharepoint/v3/contenttype/forms">
-  <Display>DocumentLibraryForm</Display>
-  <Edit>DocumentLibraryForm</Edit>
-  <New>DocumentLibraryForm</New>
-</FormTemplates>
+<b:Sources xmlns:b="http://schemas.openxmlformats.org/officeDocument/2006/bibliography" xmlns="http://schemas.openxmlformats.org/officeDocument/2006/bibliography" SelectedStyle="\APASixthEditionOfficeOnline.xsl" StyleName="APA" Version="6"/>
 </file>
 
 <file path=customXml/itemProps1.xml><?xml version="1.0" encoding="utf-8"?>
-<ds:datastoreItem xmlns:ds="http://schemas.openxmlformats.org/officeDocument/2006/customXml" ds:itemID="{A00B8B8D-758A-49F8-90A8-ABE28607527B}">
+<ds:datastoreItem xmlns:ds="http://schemas.openxmlformats.org/officeDocument/2006/customXml" ds:itemID="{9A628D2A-3324-4A2D-83A6-51D8AEB8B7EE}">
   <ds:schemaRefs>
-    <ds:schemaRef ds:uri="http://schemas.openxmlformats.org/officeDocument/2006/bibliography"/>
+    <ds:schemaRef ds:uri="http://schemas.microsoft.com/sharepoint/v3/contenttype/forms"/>
   </ds:schemaRefs>
 </ds:datastoreItem>
 </file>
 
 <file path=customXml/itemProps2.xml><?xml version="1.0" encoding="utf-8"?>
-<ds:datastoreItem xmlns:ds="http://schemas.openxmlformats.org/officeDocument/2006/customXml" ds:itemID="{A1E67A81-7647-4DFF-AAA9-2A176A1CC2AC}">
-  <ds:schemaRefs>
-    <ds:schemaRef ds:uri="http://schemas.microsoft.com/office/2006/metadata/properties"/>
-    <ds:schemaRef ds:uri="http://schemas.microsoft.com/office/infopath/2007/PartnerControls"/>
-  </ds:schemaRefs>
-</ds:datastoreItem>
-</file>
-
-<file path=customXml/itemProps3.xml><?xml version="1.0" encoding="utf-8"?>
 <ds:datastoreItem xmlns:ds="http://schemas.openxmlformats.org/officeDocument/2006/customXml" ds:itemID="{FD958978-C6A5-4928-96CD-AD48A2FDFBD5}">
   <ds:schemaRefs>
     <ds:schemaRef ds:uri="http://schemas.microsoft.com/office/2006/metadata/contentType"/>
@@ -3168,10 +3159,19 @@
 </ds:datastoreItem>
 </file>
 
+<file path=customXml/itemProps3.xml><?xml version="1.0" encoding="utf-8"?>
+<ds:datastoreItem xmlns:ds="http://schemas.openxmlformats.org/officeDocument/2006/customXml" ds:itemID="{A1E67A81-7647-4DFF-AAA9-2A176A1CC2AC}">
+  <ds:schemaRefs>
+    <ds:schemaRef ds:uri="http://schemas.microsoft.com/office/2006/metadata/properties"/>
+    <ds:schemaRef ds:uri="http://schemas.microsoft.com/office/infopath/2007/PartnerControls"/>
+  </ds:schemaRefs>
+</ds:datastoreItem>
+</file>
+
 <file path=customXml/itemProps4.xml><?xml version="1.0" encoding="utf-8"?>
-<ds:datastoreItem xmlns:ds="http://schemas.openxmlformats.org/officeDocument/2006/customXml" ds:itemID="{9A628D2A-3324-4A2D-83A6-51D8AEB8B7EE}">
+<ds:datastoreItem xmlns:ds="http://schemas.openxmlformats.org/officeDocument/2006/customXml" ds:itemID="{A00B8B8D-758A-49F8-90A8-ABE28607527B}">
   <ds:schemaRefs>
-    <ds:schemaRef ds:uri="http://schemas.microsoft.com/sharepoint/v3/contenttype/forms"/>
+    <ds:schemaRef ds:uri="http://schemas.openxmlformats.org/officeDocument/2006/bibliography"/>
   </ds:schemaRefs>
 </ds:datastoreItem>
 </file>
</xml_diff>